<commit_message>
Some more detail in blogdoc
</commit_message>
<xml_diff>
--- a/blog-doc/8.3 Blog.docx
+++ b/blog-doc/8.3 Blog.docx
@@ -294,12 +294,14 @@
     <w:p>
       <w:pPr>
         <w:rPr>
+          <w:color w:val="FF0000"/>
           <w:lang w:val="en-US"/>
         </w:rPr>
       </w:pPr>
       <w:proofErr w:type="gramStart"/>
       <w:r>
         <w:rPr>
+          <w:color w:val="FF0000"/>
           <w:lang w:val="en-US"/>
         </w:rPr>
         <w:t>Needless to say, I</w:t>
@@ -307,6 +309,7 @@
       <w:proofErr w:type="gramEnd"/>
       <w:r>
         <w:rPr>
+          <w:color w:val="FF0000"/>
           <w:lang w:val="en-US"/>
         </w:rPr>
         <w:t xml:space="preserve"> would not say it’s an enterprise level production level ready source connector, but it </w:t>
@@ -314,6 +317,7 @@
       <w:proofErr w:type="gramStart"/>
       <w:r>
         <w:rPr>
+          <w:color w:val="FF0000"/>
           <w:lang w:val="en-US"/>
         </w:rPr>
         <w:t>definitely shows</w:t>
@@ -321,29 +325,36 @@
       <w:proofErr w:type="gramEnd"/>
       <w:r>
         <w:rPr>
+          <w:color w:val="FF0000"/>
           <w:lang w:val="en-US"/>
         </w:rPr>
         <w:t xml:space="preserve"> what is possible…</w:t>
       </w:r>
-    </w:p>
-    <w:p>
-      <w:pPr>
-        <w:rPr>
-          <w:lang w:val="en-US"/>
-        </w:rPr>
-      </w:pPr>
-    </w:p>
-    <w:p>
-      <w:pPr>
-        <w:rPr>
-          <w:lang w:val="en-US"/>
-        </w:rPr>
-      </w:pPr>
-      <w:r>
-        <w:rPr>
-          <w:lang w:val="en-US"/>
-        </w:rPr>
-        <w:lastRenderedPageBreak/>
+      <w:r>
+        <w:rPr>
+          <w:color w:val="FF0000"/>
+          <w:lang w:val="en-US"/>
+        </w:rPr>
+        <w:t>The code can do with allot more exception handling and error reporting.</w:t>
+      </w:r>
+    </w:p>
+    <w:p>
+      <w:pPr>
+        <w:rPr>
+          <w:lang w:val="en-US"/>
+        </w:rPr>
+      </w:pPr>
+    </w:p>
+    <w:p>
+      <w:pPr>
+        <w:rPr>
+          <w:lang w:val="en-US"/>
+        </w:rPr>
+      </w:pPr>
+      <w:r>
+        <w:rPr>
+          <w:lang w:val="en-US"/>
+        </w:rPr>
         <w:t>My Example is primarily at this time based around my requirement:</w:t>
       </w:r>
     </w:p>
@@ -474,7 +485,34 @@
         <w:rPr>
           <w:lang w:val="en-US"/>
         </w:rPr>
-        <w:t>See log4j_example for well, an example…</w:t>
+        <w:t>See</w:t>
+      </w:r>
+      <w:r>
+        <w:rPr>
+          <w:lang w:val="en-US"/>
+        </w:rPr>
+        <w:t>:</w:t>
+      </w:r>
+      <w:r>
+        <w:rPr>
+          <w:lang w:val="en-US"/>
+        </w:rPr>
+        <w:t xml:space="preserve"> </w:t>
+      </w:r>
+      <w:r>
+        <w:rPr>
+          <w:rFonts w:ascii="Courier New" w:eastAsiaTheme="minorHAnsi" w:hAnsi="Courier New" w:cs="Courier New"/>
+          <w:i/>
+          <w:iCs/>
+          <w:lang w:val="en-US"/>
+        </w:rPr>
+        <w:t>log4j_example</w:t>
+      </w:r>
+      <w:r>
+        <w:rPr>
+          <w:lang w:val="en-US"/>
+        </w:rPr>
+        <w:t xml:space="preserve"> for well, an example…</w:t>
       </w:r>
     </w:p>
     <w:p>
@@ -1725,7 +1763,6 @@
           <w:sz w:val="18"/>
           <w:szCs w:val="18"/>
         </w:rPr>
-        <w:lastRenderedPageBreak/>
         <w:t>CREATE</w:t>
       </w:r>
       <w:r>
@@ -3899,23 +3936,103 @@
       </w:r>
     </w:p>
     <w:p/>
-    <w:p>
-      <w:r>
-        <w:t>This resulted in the following output.</w:t>
-      </w:r>
-    </w:p>
     <w:p/>
     <w:p>
       <w:r>
-        <w:t>The first is simply a select * from factory_iot_101; via the Flink SQL (bin/</w:t>
-      </w:r>
-      <w:proofErr w:type="spellStart"/>
-      <w:r>
-        <w:t>sql</w:t>
-      </w:r>
-      <w:proofErr w:type="spellEnd"/>
-      <w:r>
-        <w:t>-client) client</w:t>
+        <w:t>We can now execute:</w:t>
+      </w:r>
+    </w:p>
+    <w:p/>
+    <w:p>
+      <w:pPr>
+        <w:shd w:val="clear" w:color="auto" w:fill="1F1F1F"/>
+        <w:spacing w:line="270" w:lineRule="atLeast"/>
+        <w:rPr>
+          <w:rFonts w:ascii="Menlo" w:hAnsi="Menlo" w:cs="Menlo"/>
+          <w:color w:val="CCCCCC"/>
+          <w:sz w:val="18"/>
+          <w:szCs w:val="18"/>
+        </w:rPr>
+      </w:pPr>
+      <w:r>
+        <w:rPr>
+          <w:rFonts w:ascii="Courier New" w:eastAsiaTheme="minorHAnsi" w:hAnsi="Courier New" w:cs="Courier New"/>
+          <w:i/>
+          <w:iCs/>
+          <w:lang w:val="en-US"/>
+        </w:rPr>
+        <w:t>select * from factory_iot_</w:t>
+      </w:r>
+      <w:proofErr w:type="gramStart"/>
+      <w:r>
+        <w:rPr>
+          <w:rFonts w:ascii="Courier New" w:eastAsiaTheme="minorHAnsi" w:hAnsi="Courier New" w:cs="Courier New"/>
+          <w:i/>
+          <w:iCs/>
+          <w:lang w:val="en-US"/>
+        </w:rPr>
+        <w:t>101</w:t>
+      </w:r>
+      <w:r>
+        <w:rPr>
+          <w:rFonts w:ascii="Menlo" w:hAnsi="Menlo" w:cs="Menlo"/>
+          <w:color w:val="CCCCCC"/>
+          <w:sz w:val="18"/>
+          <w:szCs w:val="18"/>
+        </w:rPr>
+        <w:t>;</w:t>
+      </w:r>
+      <w:proofErr w:type="gramEnd"/>
+    </w:p>
+    <w:p/>
+    <w:p>
+      <w:r>
+        <w:t>This will be execute</w:t>
+      </w:r>
+      <w:r>
+        <w:t>d</w:t>
+      </w:r>
+      <w:r>
+        <w:t xml:space="preserve"> </w:t>
+      </w:r>
+      <w:r>
+        <w:t>via</w:t>
+      </w:r>
+      <w:r>
+        <w:t xml:space="preserve"> the Flink SQL (</w:t>
+      </w:r>
+      <w:r>
+        <w:rPr>
+          <w:rFonts w:ascii="Courier New" w:eastAsiaTheme="minorHAnsi" w:hAnsi="Courier New" w:cs="Courier New"/>
+          <w:i/>
+          <w:iCs/>
+          <w:lang w:val="en-US"/>
+        </w:rPr>
+        <w:t>bin/sql-client</w:t>
+      </w:r>
+      <w:r>
+        <w:rPr>
+          <w:rFonts w:ascii="Courier New" w:eastAsiaTheme="minorHAnsi" w:hAnsi="Courier New" w:cs="Courier New"/>
+          <w:i/>
+          <w:iCs/>
+          <w:lang w:val="en-US"/>
+        </w:rPr>
+        <w:t>.sh</w:t>
+      </w:r>
+      <w:r>
+        <w:rPr>
+          <w:rFonts w:ascii="Courier New" w:eastAsiaTheme="minorHAnsi" w:hAnsi="Courier New" w:cs="Courier New"/>
+          <w:i/>
+          <w:iCs/>
+          <w:lang w:val="en-US"/>
+        </w:rPr>
+        <w:t>)</w:t>
+      </w:r>
+      <w:r>
+        <w:t xml:space="preserve"> client</w:t>
+      </w:r>
+      <w:r>
+        <w:t>.</w:t>
       </w:r>
     </w:p>
     <w:p>
@@ -3925,7 +4042,7 @@
         </w:rPr>
         <w:lastRenderedPageBreak/>
         <w:drawing>
-          <wp:inline distT="0" distB="0" distL="0" distR="0" wp14:anchorId="0A1EEEBD" wp14:editId="36A474CE">
+          <wp:inline distT="0" distB="0" distL="0" distR="0" wp14:anchorId="0A1EEEBD" wp14:editId="75D0969E">
             <wp:extent cx="5943600" cy="3642360"/>
             <wp:effectExtent l="0" t="0" r="0" b="2540"/>
             <wp:docPr id="396210569" name="Picture 1"/>
@@ -3968,19 +4085,37 @@
       </w:r>
     </w:p>
     <w:p/>
+    <w:p>
+      <w:r>
+        <w:t xml:space="preserve">Followed by </w:t>
+      </w:r>
+      <w:r>
+        <w:t xml:space="preserve">a </w:t>
+      </w:r>
+      <w:r>
+        <w:t>more definitive quer</w:t>
+      </w:r>
+      <w:r>
+        <w:t>y</w:t>
+      </w:r>
+      <w:r>
+        <w:t>, targeting specific columns</w:t>
+      </w:r>
+      <w:r>
+        <w:t xml:space="preserve"> in our metadata tag</w:t>
+      </w:r>
+      <w:r>
+        <w:t>.</w:t>
+      </w:r>
+    </w:p>
     <w:p/>
     <w:p>
       <w:r>
-        <w:t>Followed by 2 more definitive queries, targeting specific columns.</w:t>
-      </w:r>
-    </w:p>
-    <w:p>
-      <w:r>
         <w:rPr>
           <w:noProof/>
         </w:rPr>
         <w:drawing>
-          <wp:inline distT="0" distB="0" distL="0" distR="0" wp14:anchorId="5E1B1348" wp14:editId="58EA7C03">
+          <wp:inline distT="0" distB="0" distL="0" distR="0" wp14:anchorId="5E1B1348" wp14:editId="17035495">
             <wp:extent cx="5943600" cy="3634740"/>
             <wp:effectExtent l="0" t="0" r="0" b="0"/>
             <wp:docPr id="1319188548" name="Picture 2"/>
@@ -4030,7 +4165,7 @@
         </w:rPr>
         <w:lastRenderedPageBreak/>
         <w:drawing>
-          <wp:inline distT="0" distB="0" distL="0" distR="0" wp14:anchorId="57D682FA" wp14:editId="6895E120">
+          <wp:inline distT="0" distB="0" distL="0" distR="0" wp14:anchorId="57D682FA" wp14:editId="3BE68EDC">
             <wp:extent cx="5943600" cy="2214245"/>
             <wp:effectExtent l="0" t="0" r="0" b="0"/>
             <wp:docPr id="1359951633" name="Picture 3"/>

</xml_diff>